<commit_message>
Update NIST-CONTROL AC-5 DOCUMENTATION .docx
Updated control with required info
</commit_message>
<xml_diff>
--- a/NIST-Control Documentation/NIST-CONTROL AC-5 DOCUMENTATION .docx
+++ b/NIST-Control Documentation/NIST-CONTROL AC-5 DOCUMENTATION .docx
@@ -256,6 +256,22 @@
         </w:rPr>
         <w:t>:</w:t>
       </w:r>
+      <w:r>
+        <w:rPr>
+          <w:b/>
+          <w:bCs/>
+          <w:sz w:val="24"/>
+          <w:szCs w:val="24"/>
+        </w:rPr>
+        <w:t xml:space="preserve">  </w:t>
+      </w:r>
+      <w:r>
+        <w:rPr>
+          <w:sz w:val="24"/>
+          <w:szCs w:val="24"/>
+        </w:rPr>
+        <w:t xml:space="preserve">Admin is someone who will have access to everything related to database and server side. </w:t>
+      </w:r>
     </w:p>
     <w:p>
       <w:pPr>
@@ -285,6 +301,13 @@
         </w:rPr>
         <w:t>:</w:t>
       </w:r>
+      <w:r>
+        <w:rPr>
+          <w:sz w:val="24"/>
+          <w:szCs w:val="24"/>
+        </w:rPr>
+        <w:t xml:space="preserve"> Will be given full access but won’t be as same as the admin. </w:t>
+      </w:r>
     </w:p>
     <w:p>
       <w:pPr>
@@ -314,6 +337,13 @@
         </w:rPr>
         <w:t>:</w:t>
       </w:r>
+      <w:r>
+        <w:rPr>
+          <w:sz w:val="24"/>
+          <w:szCs w:val="24"/>
+        </w:rPr>
+        <w:t xml:space="preserve"> Designer will be given the role to create edit and make users if needed. They are the one who will design the database. </w:t>
+      </w:r>
     </w:p>
     <w:p>
       <w:pPr>
@@ -343,14 +373,362 @@
         </w:rPr>
         <w:t>:</w:t>
       </w:r>
-    </w:p>
-    <w:p>
-      <w:pPr>
-        <w:rPr>
-          <w:sz w:val="24"/>
-          <w:szCs w:val="24"/>
-        </w:rPr>
-      </w:pPr>
+      <w:r>
+        <w:rPr>
+          <w:sz w:val="24"/>
+          <w:szCs w:val="24"/>
+        </w:rPr>
+        <w:t xml:space="preserve"> These will be the people who can test and see the stuff only. </w:t>
+      </w:r>
+    </w:p>
+    <w:p>
+      <w:pPr>
+        <w:rPr>
+          <w:sz w:val="24"/>
+          <w:szCs w:val="24"/>
+        </w:rPr>
+      </w:pPr>
+    </w:p>
+    <w:p>
+      <w:pPr>
+        <w:rPr>
+          <w:sz w:val="24"/>
+          <w:szCs w:val="24"/>
+        </w:rPr>
+      </w:pPr>
+      <w:r>
+        <w:rPr>
+          <w:sz w:val="24"/>
+          <w:szCs w:val="24"/>
+        </w:rPr>
+        <w:t xml:space="preserve">With above nothing will be overlapping, and everyone will be doing their own things. Below are the things each can perform. </w:t>
+      </w:r>
+    </w:p>
+    <w:p>
+      <w:pPr>
+        <w:pStyle w:val="ListParagraph"/>
+        <w:numPr>
+          <w:ilvl w:val="0"/>
+          <w:numId w:val="2"/>
+        </w:numPr>
+        <w:rPr>
+          <w:sz w:val="24"/>
+          <w:szCs w:val="24"/>
+        </w:rPr>
+      </w:pPr>
+      <w:r>
+        <w:rPr>
+          <w:b/>
+          <w:bCs/>
+          <w:sz w:val="24"/>
+          <w:szCs w:val="24"/>
+        </w:rPr>
+        <w:t>Database Administrator</w:t>
+      </w:r>
+      <w:r>
+        <w:rPr>
+          <w:b/>
+          <w:bCs/>
+          <w:sz w:val="24"/>
+          <w:szCs w:val="24"/>
+        </w:rPr>
+        <w:t>:</w:t>
+      </w:r>
+    </w:p>
+    <w:p>
+      <w:pPr>
+        <w:pStyle w:val="ListParagraph"/>
+        <w:numPr>
+          <w:ilvl w:val="1"/>
+          <w:numId w:val="2"/>
+        </w:numPr>
+        <w:rPr>
+          <w:sz w:val="24"/>
+          <w:szCs w:val="24"/>
+        </w:rPr>
+      </w:pPr>
+      <w:r>
+        <w:rPr>
+          <w:sz w:val="24"/>
+          <w:szCs w:val="24"/>
+        </w:rPr>
+        <w:t xml:space="preserve">ALTER, ALTER ROUTINE, CREATE, CREATE ROLE, CREATE ROUTINE, CREATE TABLESPACE, CREATE TEMPORARY TABLES, CREATE USER, CREATE VIEW, DELETE, DROP, DROP ROLE, EVENT, EXECUTE, FILE, INDEX, INSERT, LOCK TABLES, PROCESS, REFERENCES, RELOAD, REPLICATION CLIENT, REPLICATION SLAVE, SELECT, SHOW DATABASES, SHOW VIEW, SHUTDOWN, SUPER, TRIGGER, UPDATE ON </w:t>
+      </w:r>
+      <w:proofErr w:type="gramStart"/>
+      <w:r>
+        <w:rPr>
+          <w:sz w:val="24"/>
+          <w:szCs w:val="24"/>
+        </w:rPr>
+        <w:t>*.*</w:t>
+      </w:r>
+      <w:proofErr w:type="gramEnd"/>
+      <w:r>
+        <w:rPr>
+          <w:sz w:val="24"/>
+          <w:szCs w:val="24"/>
+        </w:rPr>
+        <w:t xml:space="preserve"> TO '</w:t>
+      </w:r>
+      <w:proofErr w:type="spellStart"/>
+      <w:r>
+        <w:rPr>
+          <w:sz w:val="24"/>
+          <w:szCs w:val="24"/>
+        </w:rPr>
+        <w:t>Database_Administrator</w:t>
+      </w:r>
+      <w:proofErr w:type="spellEnd"/>
+      <w:r>
+        <w:rPr>
+          <w:sz w:val="24"/>
+          <w:szCs w:val="24"/>
+        </w:rPr>
+        <w:t>' WITH GRANT OPTION</w:t>
+      </w:r>
+    </w:p>
+    <w:p>
+      <w:pPr>
+        <w:pStyle w:val="ListParagraph"/>
+        <w:numPr>
+          <w:ilvl w:val="0"/>
+          <w:numId w:val="2"/>
+        </w:numPr>
+        <w:rPr>
+          <w:sz w:val="24"/>
+          <w:szCs w:val="24"/>
+        </w:rPr>
+      </w:pPr>
+      <w:r>
+        <w:rPr>
+          <w:b/>
+          <w:bCs/>
+          <w:sz w:val="24"/>
+          <w:szCs w:val="24"/>
+        </w:rPr>
+        <w:t>Database Manager</w:t>
+      </w:r>
+      <w:r>
+        <w:rPr>
+          <w:sz w:val="24"/>
+          <w:szCs w:val="24"/>
+        </w:rPr>
+        <w:t>:</w:t>
+      </w:r>
+    </w:p>
+    <w:p>
+      <w:pPr>
+        <w:pStyle w:val="ListParagraph"/>
+        <w:numPr>
+          <w:ilvl w:val="1"/>
+          <w:numId w:val="2"/>
+        </w:numPr>
+        <w:rPr>
+          <w:sz w:val="24"/>
+          <w:szCs w:val="24"/>
+        </w:rPr>
+      </w:pPr>
+      <w:r>
+        <w:rPr>
+          <w:sz w:val="24"/>
+          <w:szCs w:val="24"/>
+        </w:rPr>
+        <w:t xml:space="preserve">ALTER, ALTER ROUTINE, CREATE, CREATE ROUTINE, CREATE TEMPORARY TABLES, CREATE VIEW, DELETE, DROP, EVENT, INDEX, INSERT, LOCK TABLES, SELECT, SHOW DATABASES, SHOW VIEW, TRIGGER, UPDATE ON </w:t>
+      </w:r>
+      <w:proofErr w:type="gramStart"/>
+      <w:r>
+        <w:rPr>
+          <w:sz w:val="24"/>
+          <w:szCs w:val="24"/>
+        </w:rPr>
+        <w:t>*.*</w:t>
+      </w:r>
+      <w:proofErr w:type="gramEnd"/>
+      <w:r>
+        <w:rPr>
+          <w:sz w:val="24"/>
+          <w:szCs w:val="24"/>
+        </w:rPr>
+        <w:t xml:space="preserve"> TO '</w:t>
+      </w:r>
+      <w:proofErr w:type="spellStart"/>
+      <w:r>
+        <w:rPr>
+          <w:sz w:val="24"/>
+          <w:szCs w:val="24"/>
+        </w:rPr>
+        <w:t>Database_Manager</w:t>
+      </w:r>
+      <w:proofErr w:type="spellEnd"/>
+      <w:r>
+        <w:rPr>
+          <w:sz w:val="24"/>
+          <w:szCs w:val="24"/>
+        </w:rPr>
+        <w:t>' WITH GRANT OPTION</w:t>
+      </w:r>
+    </w:p>
+    <w:p>
+      <w:pPr>
+        <w:pStyle w:val="ListParagraph"/>
+        <w:numPr>
+          <w:ilvl w:val="0"/>
+          <w:numId w:val="2"/>
+        </w:numPr>
+        <w:rPr>
+          <w:sz w:val="24"/>
+          <w:szCs w:val="24"/>
+        </w:rPr>
+      </w:pPr>
+      <w:r>
+        <w:rPr>
+          <w:b/>
+          <w:bCs/>
+          <w:sz w:val="24"/>
+          <w:szCs w:val="24"/>
+        </w:rPr>
+        <w:t>Database Designer</w:t>
+      </w:r>
+      <w:r>
+        <w:rPr>
+          <w:sz w:val="24"/>
+          <w:szCs w:val="24"/>
+        </w:rPr>
+        <w:t>:</w:t>
+      </w:r>
+    </w:p>
+    <w:p>
+      <w:pPr>
+        <w:pStyle w:val="ListParagraph"/>
+        <w:numPr>
+          <w:ilvl w:val="1"/>
+          <w:numId w:val="2"/>
+        </w:numPr>
+        <w:rPr>
+          <w:sz w:val="24"/>
+          <w:szCs w:val="24"/>
+        </w:rPr>
+      </w:pPr>
+      <w:r>
+        <w:rPr>
+          <w:sz w:val="24"/>
+          <w:szCs w:val="24"/>
+        </w:rPr>
+        <w:t xml:space="preserve">ALTER, ALTER ROUTINE, CREATE, CREATE ROUTINE, CREATE VIEW, INDEX, SHOW DATABASES, SHOW VIEW, TRIGGER ON </w:t>
+      </w:r>
+      <w:proofErr w:type="gramStart"/>
+      <w:r>
+        <w:rPr>
+          <w:sz w:val="24"/>
+          <w:szCs w:val="24"/>
+        </w:rPr>
+        <w:t>*.*</w:t>
+      </w:r>
+      <w:proofErr w:type="gramEnd"/>
+      <w:r>
+        <w:rPr>
+          <w:sz w:val="24"/>
+          <w:szCs w:val="24"/>
+        </w:rPr>
+        <w:t xml:space="preserve"> TO '</w:t>
+      </w:r>
+      <w:proofErr w:type="spellStart"/>
+      <w:r>
+        <w:rPr>
+          <w:sz w:val="24"/>
+          <w:szCs w:val="24"/>
+        </w:rPr>
+        <w:t>Database_Designer</w:t>
+      </w:r>
+      <w:proofErr w:type="spellEnd"/>
+      <w:r>
+        <w:rPr>
+          <w:sz w:val="24"/>
+          <w:szCs w:val="24"/>
+        </w:rPr>
+        <w:t>'</w:t>
+      </w:r>
+    </w:p>
+    <w:p>
+      <w:pPr>
+        <w:pStyle w:val="ListParagraph"/>
+        <w:numPr>
+          <w:ilvl w:val="0"/>
+          <w:numId w:val="2"/>
+        </w:numPr>
+        <w:rPr>
+          <w:sz w:val="24"/>
+          <w:szCs w:val="24"/>
+        </w:rPr>
+      </w:pPr>
+      <w:r>
+        <w:rPr>
+          <w:b/>
+          <w:bCs/>
+          <w:sz w:val="24"/>
+          <w:szCs w:val="24"/>
+        </w:rPr>
+        <w:t>Database Basic Role</w:t>
+      </w:r>
+      <w:r>
+        <w:rPr>
+          <w:sz w:val="24"/>
+          <w:szCs w:val="24"/>
+        </w:rPr>
+        <w:t>:</w:t>
+      </w:r>
+    </w:p>
+    <w:p>
+      <w:pPr>
+        <w:pStyle w:val="ListParagraph"/>
+        <w:numPr>
+          <w:ilvl w:val="1"/>
+          <w:numId w:val="2"/>
+        </w:numPr>
+        <w:rPr>
+          <w:sz w:val="24"/>
+          <w:szCs w:val="24"/>
+        </w:rPr>
+      </w:pPr>
+      <w:r>
+        <w:rPr>
+          <w:sz w:val="24"/>
+          <w:szCs w:val="24"/>
+        </w:rPr>
+        <w:t xml:space="preserve">SELECT, SHOW DATABASES, SHOW VIEW ON </w:t>
+      </w:r>
+      <w:proofErr w:type="gramStart"/>
+      <w:r>
+        <w:rPr>
+          <w:sz w:val="24"/>
+          <w:szCs w:val="24"/>
+        </w:rPr>
+        <w:t>*.*</w:t>
+      </w:r>
+      <w:proofErr w:type="gramEnd"/>
+      <w:r>
+        <w:rPr>
+          <w:sz w:val="24"/>
+          <w:szCs w:val="24"/>
+        </w:rPr>
+        <w:t xml:space="preserve"> TO '</w:t>
+      </w:r>
+      <w:proofErr w:type="spellStart"/>
+      <w:r>
+        <w:rPr>
+          <w:sz w:val="24"/>
+          <w:szCs w:val="24"/>
+        </w:rPr>
+        <w:t>Database_Basic_Role</w:t>
+      </w:r>
+      <w:proofErr w:type="spellEnd"/>
+      <w:r>
+        <w:rPr>
+          <w:sz w:val="24"/>
+          <w:szCs w:val="24"/>
+        </w:rPr>
+        <w:t>'</w:t>
+      </w:r>
     </w:p>
     <w:p>
       <w:pPr>

</xml_diff>